<commit_message>
modification to table 2 for greenspace
</commit_message>
<xml_diff>
--- a/data_prep/testTable2_greenspace_bluespace.docx
+++ b/data_prep/testTable2_greenspace_bluespace.docx
@@ -442,7 +442,7 @@
                 <w:szCs w:val="22"/>
                 <w:color w:val="000000"/>
               </w:rPr>
-              <w:t xml:space="preserve">MVPA_Quant_PA2, n (%)</w:t>
+              <w:t xml:space="preserve">MVPA_Quant_PA1, n (%)</w:t>
             </w:r>
           </w:p>
         </w:tc>
@@ -536,7 +536,7 @@
                 <w:szCs w:val="22"/>
                 <w:color w:val="000000"/>
               </w:rPr>
-              <w:t xml:space="preserve">[0,115]</w:t>
+              <w:t xml:space="preserve">[1.83,319]</w:t>
             </w:r>
           </w:p>
         </w:tc>
@@ -580,7 +580,7 @@
                 <w:szCs w:val="22"/>
                 <w:color w:val="000000"/>
               </w:rPr>
-              <w:t xml:space="preserve">22,589 (25)</w:t>
+              <w:t xml:space="preserve">22,573 (25)</w:t>
             </w:r>
           </w:p>
         </w:tc>
@@ -630,7 +630,7 @@
                 <w:szCs w:val="22"/>
                 <w:color w:val="000000"/>
               </w:rPr>
-              <w:t xml:space="preserve">(115,234]</w:t>
+              <w:t xml:space="preserve">(319,464]</w:t>
             </w:r>
           </w:p>
         </w:tc>
@@ -674,7 +674,7 @@
                 <w:szCs w:val="22"/>
                 <w:color w:val="000000"/>
               </w:rPr>
-              <w:t xml:space="preserve">22,584 (25)</w:t>
+              <w:t xml:space="preserve">22,550 (25)</w:t>
             </w:r>
           </w:p>
         </w:tc>
@@ -724,7 +724,7 @@
                 <w:szCs w:val="22"/>
                 <w:color w:val="000000"/>
               </w:rPr>
-              <w:t xml:space="preserve">(234,404]</w:t>
+              <w:t xml:space="preserve">(464,642]</w:t>
             </w:r>
           </w:p>
         </w:tc>
@@ -768,7 +768,7 @@
                 <w:szCs w:val="22"/>
                 <w:color w:val="000000"/>
               </w:rPr>
-              <w:t xml:space="preserve">22,516 (25)</w:t>
+              <w:t xml:space="preserve">22,557 (25)</w:t>
             </w:r>
           </w:p>
         </w:tc>
@@ -818,7 +818,7 @@
                 <w:szCs w:val="22"/>
                 <w:color w:val="000000"/>
               </w:rPr>
-              <w:t xml:space="preserve">(404,2.47e+03]</w:t>
+              <w:t xml:space="preserve">(642,2.39e+03]</w:t>
             </w:r>
           </w:p>
         </w:tc>
@@ -862,7 +862,7 @@
                 <w:szCs w:val="22"/>
                 <w:color w:val="000000"/>
               </w:rPr>
-              <w:t xml:space="preserve">22,548 (25)</w:t>
+              <w:t xml:space="preserve">22,557 (25)</w:t>
             </w:r>
           </w:p>
         </w:tc>
@@ -912,7 +912,7 @@
                 <w:szCs w:val="22"/>
                 <w:color w:val="000000"/>
               </w:rPr>
-              <w:t xml:space="preserve">MVPA_Quant_PA1, n (%)</w:t>
+              <w:t xml:space="preserve">MVPA_Quant_PA2, n (%)</w:t>
             </w:r>
           </w:p>
         </w:tc>
@@ -1006,7 +1006,7 @@
                 <w:szCs w:val="22"/>
                 <w:color w:val="000000"/>
               </w:rPr>
-              <w:t xml:space="preserve">[1.83,319]</w:t>
+              <w:t xml:space="preserve">[0,115]</w:t>
             </w:r>
           </w:p>
         </w:tc>
@@ -1050,7 +1050,7 @@
                 <w:szCs w:val="22"/>
                 <w:color w:val="000000"/>
               </w:rPr>
-              <w:t xml:space="preserve">22,573 (25)</w:t>
+              <w:t xml:space="preserve">22,589 (25)</w:t>
             </w:r>
           </w:p>
         </w:tc>
@@ -1100,7 +1100,7 @@
                 <w:szCs w:val="22"/>
                 <w:color w:val="000000"/>
               </w:rPr>
-              <w:t xml:space="preserve">(319,464]</w:t>
+              <w:t xml:space="preserve">(115,234]</w:t>
             </w:r>
           </w:p>
         </w:tc>
@@ -1144,7 +1144,7 @@
                 <w:szCs w:val="22"/>
                 <w:color w:val="000000"/>
               </w:rPr>
-              <w:t xml:space="preserve">22,550 (25)</w:t>
+              <w:t xml:space="preserve">22,584 (25)</w:t>
             </w:r>
           </w:p>
         </w:tc>
@@ -1194,7 +1194,7 @@
                 <w:szCs w:val="22"/>
                 <w:color w:val="000000"/>
               </w:rPr>
-              <w:t xml:space="preserve">(464,642]</w:t>
+              <w:t xml:space="preserve">(234,404]</w:t>
             </w:r>
           </w:p>
         </w:tc>
@@ -1238,7 +1238,7 @@
                 <w:szCs w:val="22"/>
                 <w:color w:val="000000"/>
               </w:rPr>
-              <w:t xml:space="preserve">22,557 (25)</w:t>
+              <w:t xml:space="preserve">22,516 (25)</w:t>
             </w:r>
           </w:p>
         </w:tc>
@@ -1288,7 +1288,7 @@
                 <w:szCs w:val="22"/>
                 <w:color w:val="000000"/>
               </w:rPr>
-              <w:t xml:space="preserve">(642,2.39e+03]</w:t>
+              <w:t xml:space="preserve">(404,2.47e+03]</w:t>
             </w:r>
           </w:p>
         </w:tc>
@@ -1332,7 +1332,7 @@
                 <w:szCs w:val="22"/>
                 <w:color w:val="000000"/>
               </w:rPr>
-              <w:t xml:space="preserve">22,557 (25)</w:t>
+              <w:t xml:space="preserve">22,548 (25)</w:t>
             </w:r>
           </w:p>
         </w:tc>
@@ -1946,7 +1946,7 @@
                 <w:szCs w:val="22"/>
                 <w:color w:val="000000"/>
               </w:rPr>
-              <w:t xml:space="preserve">MVPA min/week - Activity count, Median (Q1, Q3)</w:t>
+              <w:t xml:space="preserve">MVPA min/week - Machine learning, Median (Q1, Q3)</w:t>
             </w:r>
           </w:p>
         </w:tc>
@@ -2040,7 +2040,7 @@
                 <w:szCs w:val="22"/>
                 <w:color w:val="000000"/>
               </w:rPr>
-              <w:t xml:space="preserve">MVPA min/week - Machine learning, Median (Q1, Q3)</w:t>
+              <w:t xml:space="preserve">MVPA min/week - Activity count, Median (Q1, Q3)</w:t>
             </w:r>
           </w:p>
         </w:tc>

</xml_diff>